<commit_message>
Added a 2nd problem
</commit_message>
<xml_diff>
--- a/Labs/Lab05/CS133JS_Lab05_Instructions-GroupA.docx
+++ b/Labs/Lab05/CS133JS_Lab05_Instructions-GroupA.docx
@@ -520,6 +520,7 @@
         </w:rPr>
         <w:t xml:space="preserve">Write a function named </w:t>
       </w:r>
+      <w:proofErr w:type="spellStart"/>
       <w:r>
         <w:rPr>
           <w:i/>
@@ -528,6 +529,7 @@
         </w:rPr>
         <w:t>romanToDecimal</w:t>
       </w:r>
+      <w:proofErr w:type="spellEnd"/>
       <w:r>
         <w:rPr>
           <w:szCs w:val="28"/>
@@ -581,7 +583,13 @@
         <w:rPr>
           <w:szCs w:val="28"/>
         </w:rPr>
-        <w:t>have</w:t>
+        <w:t>H</w:t>
+      </w:r>
+      <w:r>
+        <w:rPr>
+          <w:szCs w:val="28"/>
+        </w:rPr>
+        <w:t>ave</w:t>
       </w:r>
       <w:r>
         <w:rPr>
@@ -712,84 +720,426 @@
         <w:spacing w:before="100" w:beforeAutospacing="1" w:after="100" w:afterAutospacing="1"/>
         <w:ind w:right="720"/>
         <w:rPr>
+          <w:szCs w:val="28"/>
+          <w:u w:val="single"/>
+        </w:rPr>
+      </w:pPr>
+      <w:r>
+        <w:rPr>
           <w:rFonts w:asciiTheme="majorHAnsi" w:eastAsia="Times New Roman" w:hAnsiTheme="majorHAnsi" w:cs="Arial"/>
           <w:color w:val="000000"/>
           <w:u w:val="single"/>
         </w:rPr>
-      </w:pPr>
-      <w:r>
+        <w:t>Web App II for Group</w:t>
+      </w:r>
+      <w:r>
+        <w:rPr>
+          <w:szCs w:val="28"/>
+          <w:u w:val="single"/>
+        </w:rPr>
+        <w:t xml:space="preserve"> A – </w:t>
+      </w:r>
+      <w:r>
+        <w:rPr>
+          <w:szCs w:val="28"/>
+          <w:u w:val="single"/>
+        </w:rPr>
+        <w:t>Grade Book</w:t>
+      </w:r>
+    </w:p>
+    <w:p>
+      <w:pPr>
+        <w:shd w:val="clear" w:color="auto" w:fill="FFFFFF"/>
+        <w:spacing w:before="100" w:beforeAutospacing="1" w:after="100" w:afterAutospacing="1"/>
+        <w:ind w:right="720"/>
+        <w:rPr>
+          <w:szCs w:val="28"/>
+        </w:rPr>
+      </w:pPr>
+      <w:r>
+        <w:rPr>
+          <w:szCs w:val="28"/>
+        </w:rPr>
+        <w:t xml:space="preserve">This web app displays a list of students and allows an instructor to add names </w:t>
+      </w:r>
+      <w:r>
+        <w:rPr>
+          <w:szCs w:val="28"/>
+        </w:rPr>
+        <w:t>to</w:t>
+      </w:r>
+      <w:r>
+        <w:rPr>
+          <w:szCs w:val="28"/>
+        </w:rPr>
+        <w:t xml:space="preserve"> the list and enter grades.</w:t>
+      </w:r>
+      <w:r>
+        <w:rPr>
+          <w:szCs w:val="28"/>
+        </w:rPr>
+        <w:t xml:space="preserve"> </w:t>
+      </w:r>
+    </w:p>
+    <w:p>
+      <w:pPr>
+        <w:shd w:val="clear" w:color="auto" w:fill="FFFFFF"/>
+        <w:spacing w:before="100" w:beforeAutospacing="1" w:after="100" w:afterAutospacing="1"/>
+        <w:ind w:right="720"/>
+        <w:rPr>
+          <w:szCs w:val="28"/>
+        </w:rPr>
+      </w:pPr>
+      <w:r>
+        <w:rPr>
+          <w:szCs w:val="28"/>
+        </w:rPr>
+        <w:t>Implementation:</w:t>
+      </w:r>
+    </w:p>
+    <w:p>
+      <w:pPr>
+        <w:pStyle w:val="ListParagraph"/>
+        <w:numPr>
+          <w:ilvl w:val="0"/>
+          <w:numId w:val="30"/>
+        </w:numPr>
+        <w:shd w:val="clear" w:color="auto" w:fill="FFFFFF"/>
+        <w:spacing w:before="100" w:beforeAutospacing="1" w:after="100" w:afterAutospacing="1"/>
+        <w:ind w:right="720"/>
+        <w:rPr>
+          <w:szCs w:val="28"/>
+        </w:rPr>
+      </w:pPr>
+      <w:r>
+        <w:rPr>
+          <w:szCs w:val="28"/>
+        </w:rPr>
+        <w:t>Declare two one-dimensional arrays:</w:t>
+      </w:r>
+      <w:bookmarkStart w:id="0" w:name="_GoBack"/>
+      <w:bookmarkEnd w:id="0"/>
+    </w:p>
+    <w:p>
+      <w:pPr>
+        <w:pStyle w:val="ListParagraph"/>
+        <w:numPr>
+          <w:ilvl w:val="1"/>
+          <w:numId w:val="30"/>
+        </w:numPr>
+        <w:shd w:val="clear" w:color="auto" w:fill="FFFFFF"/>
+        <w:spacing w:before="100" w:beforeAutospacing="1" w:after="100" w:afterAutospacing="1"/>
+        <w:ind w:right="720"/>
+        <w:rPr>
+          <w:szCs w:val="28"/>
+        </w:rPr>
+      </w:pPr>
+      <w:r>
+        <w:rPr>
+          <w:szCs w:val="28"/>
+        </w:rPr>
+        <w:t>students</w:t>
+      </w:r>
+    </w:p>
+    <w:p>
+      <w:pPr>
+        <w:pStyle w:val="ListParagraph"/>
+        <w:numPr>
+          <w:ilvl w:val="1"/>
+          <w:numId w:val="30"/>
+        </w:numPr>
+        <w:shd w:val="clear" w:color="auto" w:fill="FFFFFF"/>
+        <w:spacing w:before="100" w:beforeAutospacing="1" w:after="100" w:afterAutospacing="1"/>
+        <w:ind w:right="720"/>
+        <w:rPr>
+          <w:szCs w:val="28"/>
+        </w:rPr>
+      </w:pPr>
+      <w:r>
+        <w:rPr>
+          <w:szCs w:val="28"/>
+        </w:rPr>
+        <w:t>grades</w:t>
+      </w:r>
+    </w:p>
+    <w:p>
+      <w:pPr>
+        <w:pStyle w:val="ListParagraph"/>
+        <w:numPr>
+          <w:ilvl w:val="0"/>
+          <w:numId w:val="30"/>
+        </w:numPr>
+        <w:shd w:val="clear" w:color="auto" w:fill="FFFFFF"/>
+        <w:spacing w:before="100" w:beforeAutospacing="1" w:after="100" w:afterAutospacing="1"/>
+        <w:ind w:right="720"/>
+        <w:rPr>
+          <w:szCs w:val="28"/>
+        </w:rPr>
+      </w:pPr>
+      <w:r>
+        <w:rPr>
+          <w:szCs w:val="28"/>
+        </w:rPr>
+        <w:t>Write</w:t>
+      </w:r>
+      <w:r>
+        <w:rPr>
+          <w:szCs w:val="28"/>
+        </w:rPr>
+        <w:t xml:space="preserve"> two functions:</w:t>
+      </w:r>
+    </w:p>
+    <w:p>
+      <w:pPr>
+        <w:pStyle w:val="ListParagraph"/>
+        <w:numPr>
+          <w:ilvl w:val="1"/>
+          <w:numId w:val="30"/>
+        </w:numPr>
+        <w:shd w:val="clear" w:color="auto" w:fill="FFFFFF"/>
+        <w:spacing w:before="100" w:beforeAutospacing="1" w:after="100" w:afterAutospacing="1"/>
+        <w:ind w:right="720"/>
+        <w:rPr>
+          <w:szCs w:val="28"/>
+        </w:rPr>
+      </w:pPr>
+      <w:proofErr w:type="spellStart"/>
+      <w:r>
+        <w:rPr>
+          <w:i/>
+          <w:szCs w:val="28"/>
+        </w:rPr>
+        <w:t>addStudent</w:t>
+      </w:r>
+      <w:proofErr w:type="spellEnd"/>
+      <w:r>
+        <w:rPr>
+          <w:szCs w:val="28"/>
+        </w:rPr>
+        <w:t>, this function:</w:t>
+      </w:r>
+    </w:p>
+    <w:p>
+      <w:pPr>
+        <w:pStyle w:val="ListParagraph"/>
+        <w:numPr>
+          <w:ilvl w:val="2"/>
+          <w:numId w:val="30"/>
+        </w:numPr>
+        <w:shd w:val="clear" w:color="auto" w:fill="FFFFFF"/>
+        <w:spacing w:before="100" w:beforeAutospacing="1" w:after="100" w:afterAutospacing="1"/>
+        <w:ind w:right="720"/>
+        <w:rPr>
+          <w:szCs w:val="28"/>
+        </w:rPr>
+      </w:pPr>
+      <w:r>
+        <w:rPr>
+          <w:szCs w:val="28"/>
+        </w:rPr>
+        <w:t>H</w:t>
+      </w:r>
+      <w:r>
+        <w:rPr>
+          <w:szCs w:val="28"/>
+        </w:rPr>
+        <w:t xml:space="preserve">as two parameters: </w:t>
+      </w:r>
+      <w:r>
+        <w:rPr>
+          <w:szCs w:val="28"/>
+        </w:rPr>
+        <w:t>list number, name.</w:t>
+      </w:r>
+    </w:p>
+    <w:p>
+      <w:pPr>
+        <w:pStyle w:val="ListParagraph"/>
+        <w:numPr>
+          <w:ilvl w:val="2"/>
+          <w:numId w:val="30"/>
+        </w:numPr>
+        <w:shd w:val="clear" w:color="auto" w:fill="FFFFFF"/>
+        <w:spacing w:before="100" w:beforeAutospacing="1" w:after="100" w:afterAutospacing="1"/>
+        <w:ind w:right="720"/>
+        <w:rPr>
+          <w:szCs w:val="28"/>
+        </w:rPr>
+      </w:pPr>
+      <w:r>
+        <w:rPr>
+          <w:szCs w:val="28"/>
+        </w:rPr>
+        <w:t>Returns true if the line number was in range.</w:t>
+      </w:r>
+    </w:p>
+    <w:p>
+      <w:pPr>
+        <w:pStyle w:val="ListParagraph"/>
+        <w:numPr>
+          <w:ilvl w:val="2"/>
+          <w:numId w:val="30"/>
+        </w:numPr>
+        <w:shd w:val="clear" w:color="auto" w:fill="FFFFFF"/>
+        <w:spacing w:before="100" w:beforeAutospacing="1" w:after="100" w:afterAutospacing="1"/>
+        <w:ind w:right="720"/>
+        <w:rPr>
+          <w:szCs w:val="28"/>
+        </w:rPr>
+      </w:pPr>
+      <w:r>
+        <w:rPr>
+          <w:szCs w:val="28"/>
+        </w:rPr>
+        <w:t>Use the split method.</w:t>
+      </w:r>
+    </w:p>
+    <w:p>
+      <w:pPr>
+        <w:pStyle w:val="ListParagraph"/>
+        <w:numPr>
+          <w:ilvl w:val="1"/>
+          <w:numId w:val="30"/>
+        </w:numPr>
+        <w:shd w:val="clear" w:color="auto" w:fill="FFFFFF"/>
+        <w:spacing w:before="100" w:beforeAutospacing="1" w:after="100" w:afterAutospacing="1"/>
+        <w:ind w:right="720"/>
+        <w:rPr>
+          <w:szCs w:val="28"/>
+        </w:rPr>
+      </w:pPr>
+      <w:proofErr w:type="spellStart"/>
+      <w:r>
+        <w:rPr>
+          <w:i/>
+          <w:szCs w:val="28"/>
+        </w:rPr>
+        <w:t>addGrade</w:t>
+      </w:r>
+      <w:proofErr w:type="spellEnd"/>
+      <w:r>
+        <w:rPr>
+          <w:szCs w:val="28"/>
+        </w:rPr>
+        <w:t>, this function:</w:t>
+      </w:r>
+    </w:p>
+    <w:p>
+      <w:pPr>
+        <w:pStyle w:val="ListParagraph"/>
+        <w:numPr>
+          <w:ilvl w:val="2"/>
+          <w:numId w:val="30"/>
+        </w:numPr>
+        <w:shd w:val="clear" w:color="auto" w:fill="FFFFFF"/>
+        <w:spacing w:before="100" w:beforeAutospacing="1" w:after="100" w:afterAutospacing="1"/>
+        <w:ind w:right="720"/>
+        <w:rPr>
+          <w:szCs w:val="28"/>
+        </w:rPr>
+      </w:pPr>
+      <w:r>
+        <w:rPr>
+          <w:szCs w:val="28"/>
+        </w:rPr>
+        <w:lastRenderedPageBreak/>
+        <w:t>Has two parameters: student’s name, grade.</w:t>
+      </w:r>
+    </w:p>
+    <w:p>
+      <w:pPr>
+        <w:pStyle w:val="ListParagraph"/>
+        <w:numPr>
+          <w:ilvl w:val="2"/>
+          <w:numId w:val="30"/>
+        </w:numPr>
+        <w:shd w:val="clear" w:color="auto" w:fill="FFFFFF"/>
+        <w:spacing w:before="100" w:beforeAutospacing="1" w:after="100" w:afterAutospacing="1"/>
+        <w:ind w:right="720"/>
+        <w:rPr>
+          <w:szCs w:val="28"/>
+        </w:rPr>
+      </w:pPr>
+      <w:r>
+        <w:rPr>
+          <w:szCs w:val="28"/>
+        </w:rPr>
+        <w:t>Returns true if the student ‘s name was found.</w:t>
+      </w:r>
+    </w:p>
+    <w:p>
+      <w:pPr>
+        <w:pStyle w:val="ListParagraph"/>
+        <w:numPr>
+          <w:ilvl w:val="2"/>
+          <w:numId w:val="30"/>
+        </w:numPr>
+        <w:shd w:val="clear" w:color="auto" w:fill="FFFFFF"/>
+        <w:spacing w:before="100" w:beforeAutospacing="1" w:after="100" w:afterAutospacing="1"/>
+        <w:ind w:right="720"/>
+        <w:rPr>
+          <w:szCs w:val="28"/>
+        </w:rPr>
+      </w:pPr>
+      <w:r>
+        <w:rPr>
+          <w:szCs w:val="28"/>
+        </w:rPr>
+        <w:t xml:space="preserve">Use the </w:t>
+      </w:r>
+      <w:proofErr w:type="spellStart"/>
+      <w:r>
+        <w:rPr>
+          <w:szCs w:val="28"/>
+        </w:rPr>
+        <w:t>indexOf</w:t>
+      </w:r>
+      <w:proofErr w:type="spellEnd"/>
+      <w:r>
+        <w:rPr>
+          <w:szCs w:val="28"/>
+        </w:rPr>
+        <w:t xml:space="preserve"> method.</w:t>
+      </w:r>
+    </w:p>
+    <w:p>
+      <w:pPr>
+        <w:shd w:val="clear" w:color="auto" w:fill="FFFFFF"/>
+        <w:spacing w:before="100" w:beforeAutospacing="1" w:after="100" w:afterAutospacing="1"/>
+        <w:ind w:right="720"/>
+        <w:rPr>
+          <w:szCs w:val="28"/>
+        </w:rPr>
+      </w:pPr>
+    </w:p>
+    <w:p>
+      <w:pPr>
+        <w:shd w:val="clear" w:color="auto" w:fill="FFFFFF"/>
+        <w:spacing w:before="100" w:beforeAutospacing="1" w:after="100" w:afterAutospacing="1"/>
+        <w:ind w:right="720"/>
+        <w:rPr>
+          <w:szCs w:val="28"/>
+        </w:rPr>
+      </w:pPr>
+    </w:p>
+    <w:p>
+      <w:pPr>
+        <w:shd w:val="clear" w:color="auto" w:fill="FFFFFF"/>
+        <w:spacing w:before="100" w:beforeAutospacing="1" w:after="100" w:afterAutospacing="1"/>
+        <w:ind w:right="720"/>
         <w:rPr>
           <w:rFonts w:asciiTheme="majorHAnsi" w:eastAsia="Times New Roman" w:hAnsiTheme="majorHAnsi" w:cs="Arial"/>
           <w:color w:val="000000"/>
           <w:u w:val="single"/>
         </w:rPr>
-        <w:t>Web App I</w:t>
-      </w:r>
+      </w:pPr>
       <w:r>
         <w:rPr>
           <w:rFonts w:asciiTheme="majorHAnsi" w:eastAsia="Times New Roman" w:hAnsiTheme="majorHAnsi" w:cs="Arial"/>
           <w:color w:val="000000"/>
           <w:u w:val="single"/>
         </w:rPr>
-        <w:t>I</w:t>
-      </w:r>
-      <w:r>
-        <w:rPr>
-          <w:rFonts w:asciiTheme="majorHAnsi" w:eastAsia="Times New Roman" w:hAnsiTheme="majorHAnsi" w:cs="Arial"/>
-          <w:color w:val="000000"/>
-          <w:u w:val="single"/>
-        </w:rPr>
-        <w:t xml:space="preserve"> for Group</w:t>
-      </w:r>
-      <w:r>
-        <w:rPr>
-          <w:szCs w:val="28"/>
-          <w:u w:val="single"/>
-        </w:rPr>
-        <w:t xml:space="preserve"> A – </w:t>
-      </w:r>
-      <w:r>
-        <w:rPr>
-          <w:szCs w:val="28"/>
-          <w:u w:val="single"/>
-        </w:rPr>
-        <w:t>TBD</w:t>
-      </w:r>
-    </w:p>
-    <w:p>
-      <w:pPr>
-        <w:shd w:val="clear" w:color="auto" w:fill="FFFFFF"/>
-        <w:spacing w:before="100" w:beforeAutospacing="1" w:after="100" w:afterAutospacing="1"/>
-        <w:ind w:right="720"/>
-        <w:rPr>
-          <w:rFonts w:asciiTheme="majorHAnsi" w:eastAsia="Times New Roman" w:hAnsiTheme="majorHAnsi" w:cs="Arial"/>
-          <w:color w:val="000000"/>
-          <w:u w:val="single"/>
-        </w:rPr>
-      </w:pPr>
-      <w:r>
-        <w:rPr>
-          <w:rFonts w:asciiTheme="majorHAnsi" w:eastAsia="Times New Roman" w:hAnsiTheme="majorHAnsi" w:cs="Arial"/>
-          <w:color w:val="000000"/>
-          <w:u w:val="single"/>
-        </w:rPr>
-        <w:t>Web App I</w:t>
-      </w:r>
-      <w:r>
-        <w:rPr>
-          <w:rFonts w:asciiTheme="majorHAnsi" w:eastAsia="Times New Roman" w:hAnsiTheme="majorHAnsi" w:cs="Arial"/>
-          <w:color w:val="000000"/>
-          <w:u w:val="single"/>
-        </w:rPr>
-        <w:t>III</w:t>
-      </w:r>
-      <w:r>
-        <w:rPr>
-          <w:rFonts w:asciiTheme="majorHAnsi" w:eastAsia="Times New Roman" w:hAnsiTheme="majorHAnsi" w:cs="Arial"/>
-          <w:color w:val="000000"/>
-          <w:u w:val="single"/>
-        </w:rPr>
-        <w:t xml:space="preserve"> for Group</w:t>
+        <w:t>Web App IIII for Group</w:t>
       </w:r>
       <w:r>
         <w:rPr>
@@ -999,7 +1349,6 @@
           <w:sz w:val="22"/>
           <w:szCs w:val="22"/>
         </w:rPr>
-        <w:lastRenderedPageBreak/>
         <w:t xml:space="preserve">Submit a copy of the code review above to the </w:t>
       </w:r>
       <w:r>
@@ -1416,8 +1765,6 @@
       </w:rPr>
       <w:t>5</w:t>
     </w:r>
-    <w:bookmarkStart w:id="0" w:name="_GoBack"/>
-    <w:bookmarkEnd w:id="0"/>
     <w:r>
       <w:rPr>
         <w:b/>
@@ -1659,6 +2006,95 @@
     </w:lvl>
   </w:abstractNum>
   <w:abstractNum w:abstractNumId="2" w15:restartNumberingAfterBreak="0">
+    <w:nsid w:val="05886E00"/>
+    <w:multiLevelType w:val="hybridMultilevel"/>
+    <w:tmpl w:val="094ACFF6"/>
+    <w:lvl w:ilvl="0" w:tplc="0409000F">
+      <w:start w:val="1"/>
+      <w:numFmt w:val="decimal"/>
+      <w:lvlText w:val="%1."/>
+      <w:lvlJc w:val="left"/>
+      <w:pPr>
+        <w:ind w:left="720" w:hanging="360"/>
+      </w:pPr>
+      <w:rPr>
+        <w:rFonts w:hint="default"/>
+      </w:rPr>
+    </w:lvl>
+    <w:lvl w:ilvl="1" w:tplc="04090019">
+      <w:start w:val="1"/>
+      <w:numFmt w:val="lowerLetter"/>
+      <w:lvlText w:val="%2."/>
+      <w:lvlJc w:val="left"/>
+      <w:pPr>
+        <w:ind w:left="1440" w:hanging="360"/>
+      </w:pPr>
+    </w:lvl>
+    <w:lvl w:ilvl="2" w:tplc="0409001B">
+      <w:start w:val="1"/>
+      <w:numFmt w:val="lowerRoman"/>
+      <w:lvlText w:val="%3."/>
+      <w:lvlJc w:val="right"/>
+      <w:pPr>
+        <w:ind w:left="2160" w:hanging="180"/>
+      </w:pPr>
+    </w:lvl>
+    <w:lvl w:ilvl="3" w:tplc="0409000F" w:tentative="1">
+      <w:start w:val="1"/>
+      <w:numFmt w:val="decimal"/>
+      <w:lvlText w:val="%4."/>
+      <w:lvlJc w:val="left"/>
+      <w:pPr>
+        <w:ind w:left="2880" w:hanging="360"/>
+      </w:pPr>
+    </w:lvl>
+    <w:lvl w:ilvl="4" w:tplc="04090019" w:tentative="1">
+      <w:start w:val="1"/>
+      <w:numFmt w:val="lowerLetter"/>
+      <w:lvlText w:val="%5."/>
+      <w:lvlJc w:val="left"/>
+      <w:pPr>
+        <w:ind w:left="3600" w:hanging="360"/>
+      </w:pPr>
+    </w:lvl>
+    <w:lvl w:ilvl="5" w:tplc="0409001B" w:tentative="1">
+      <w:start w:val="1"/>
+      <w:numFmt w:val="lowerRoman"/>
+      <w:lvlText w:val="%6."/>
+      <w:lvlJc w:val="right"/>
+      <w:pPr>
+        <w:ind w:left="4320" w:hanging="180"/>
+      </w:pPr>
+    </w:lvl>
+    <w:lvl w:ilvl="6" w:tplc="0409000F" w:tentative="1">
+      <w:start w:val="1"/>
+      <w:numFmt w:val="decimal"/>
+      <w:lvlText w:val="%7."/>
+      <w:lvlJc w:val="left"/>
+      <w:pPr>
+        <w:ind w:left="5040" w:hanging="360"/>
+      </w:pPr>
+    </w:lvl>
+    <w:lvl w:ilvl="7" w:tplc="04090019" w:tentative="1">
+      <w:start w:val="1"/>
+      <w:numFmt w:val="lowerLetter"/>
+      <w:lvlText w:val="%8."/>
+      <w:lvlJc w:val="left"/>
+      <w:pPr>
+        <w:ind w:left="5760" w:hanging="360"/>
+      </w:pPr>
+    </w:lvl>
+    <w:lvl w:ilvl="8" w:tplc="0409001B" w:tentative="1">
+      <w:start w:val="1"/>
+      <w:numFmt w:val="lowerRoman"/>
+      <w:lvlText w:val="%9."/>
+      <w:lvlJc w:val="right"/>
+      <w:pPr>
+        <w:ind w:left="6480" w:hanging="180"/>
+      </w:pPr>
+    </w:lvl>
+  </w:abstractNum>
+  <w:abstractNum w:abstractNumId="3" w15:restartNumberingAfterBreak="0">
     <w:nsid w:val="06620122"/>
     <w:multiLevelType w:val="hybridMultilevel"/>
     <w:tmpl w:val="2FA66DEA"/>
@@ -1771,7 +2207,7 @@
       </w:rPr>
     </w:lvl>
   </w:abstractNum>
-  <w:abstractNum w:abstractNumId="3" w15:restartNumberingAfterBreak="0">
+  <w:abstractNum w:abstractNumId="4" w15:restartNumberingAfterBreak="0">
     <w:nsid w:val="0A5872C9"/>
     <w:multiLevelType w:val="hybridMultilevel"/>
     <w:tmpl w:val="B1662FF4"/>
@@ -1857,7 +2293,7 @@
       </w:pPr>
     </w:lvl>
   </w:abstractNum>
-  <w:abstractNum w:abstractNumId="4" w15:restartNumberingAfterBreak="0">
+  <w:abstractNum w:abstractNumId="5" w15:restartNumberingAfterBreak="0">
     <w:nsid w:val="0E9A4B8D"/>
     <w:multiLevelType w:val="hybridMultilevel"/>
     <w:tmpl w:val="24ECD5D2"/>
@@ -1970,7 +2406,7 @@
       </w:rPr>
     </w:lvl>
   </w:abstractNum>
-  <w:abstractNum w:abstractNumId="5" w15:restartNumberingAfterBreak="0">
+  <w:abstractNum w:abstractNumId="6" w15:restartNumberingAfterBreak="0">
     <w:nsid w:val="10EC6EC5"/>
     <w:multiLevelType w:val="multilevel"/>
     <w:tmpl w:val="898C2C42"/>
@@ -2119,7 +2555,7 @@
       </w:rPr>
     </w:lvl>
   </w:abstractNum>
-  <w:abstractNum w:abstractNumId="6" w15:restartNumberingAfterBreak="0">
+  <w:abstractNum w:abstractNumId="7" w15:restartNumberingAfterBreak="0">
     <w:nsid w:val="12672D84"/>
     <w:multiLevelType w:val="hybridMultilevel"/>
     <w:tmpl w:val="D82CC6F8"/>
@@ -2232,7 +2668,7 @@
       </w:rPr>
     </w:lvl>
   </w:abstractNum>
-  <w:abstractNum w:abstractNumId="7" w15:restartNumberingAfterBreak="0">
+  <w:abstractNum w:abstractNumId="8" w15:restartNumberingAfterBreak="0">
     <w:nsid w:val="127C5FE8"/>
     <w:multiLevelType w:val="hybridMultilevel"/>
     <w:tmpl w:val="188E745C"/>
@@ -2345,7 +2781,7 @@
       </w:rPr>
     </w:lvl>
   </w:abstractNum>
-  <w:abstractNum w:abstractNumId="8" w15:restartNumberingAfterBreak="0">
+  <w:abstractNum w:abstractNumId="9" w15:restartNumberingAfterBreak="0">
     <w:nsid w:val="164B61F4"/>
     <w:multiLevelType w:val="hybridMultilevel"/>
     <w:tmpl w:val="FF8E8386"/>
@@ -2434,7 +2870,7 @@
       </w:pPr>
     </w:lvl>
   </w:abstractNum>
-  <w:abstractNum w:abstractNumId="9" w15:restartNumberingAfterBreak="0">
+  <w:abstractNum w:abstractNumId="10" w15:restartNumberingAfterBreak="0">
     <w:nsid w:val="194409DE"/>
     <w:multiLevelType w:val="multilevel"/>
     <w:tmpl w:val="C0762980"/>
@@ -2583,7 +3019,7 @@
       </w:rPr>
     </w:lvl>
   </w:abstractNum>
-  <w:abstractNum w:abstractNumId="10" w15:restartNumberingAfterBreak="0">
+  <w:abstractNum w:abstractNumId="11" w15:restartNumberingAfterBreak="0">
     <w:nsid w:val="1E607F74"/>
     <w:multiLevelType w:val="hybridMultilevel"/>
     <w:tmpl w:val="92E8412C"/>
@@ -2696,7 +3132,7 @@
       </w:rPr>
     </w:lvl>
   </w:abstractNum>
-  <w:abstractNum w:abstractNumId="11" w15:restartNumberingAfterBreak="0">
+  <w:abstractNum w:abstractNumId="12" w15:restartNumberingAfterBreak="0">
     <w:nsid w:val="1EB300BF"/>
     <w:multiLevelType w:val="hybridMultilevel"/>
     <w:tmpl w:val="90582842"/>
@@ -2782,7 +3218,7 @@
       </w:pPr>
     </w:lvl>
   </w:abstractNum>
-  <w:abstractNum w:abstractNumId="12" w15:restartNumberingAfterBreak="0">
+  <w:abstractNum w:abstractNumId="13" w15:restartNumberingAfterBreak="0">
     <w:nsid w:val="2C9B7D33"/>
     <w:multiLevelType w:val="multilevel"/>
     <w:tmpl w:val="BA0AC6EC"/>
@@ -2931,7 +3367,7 @@
       </w:rPr>
     </w:lvl>
   </w:abstractNum>
-  <w:abstractNum w:abstractNumId="13" w15:restartNumberingAfterBreak="0">
+  <w:abstractNum w:abstractNumId="14" w15:restartNumberingAfterBreak="0">
     <w:nsid w:val="2CE64070"/>
     <w:multiLevelType w:val="hybridMultilevel"/>
     <w:tmpl w:val="B03A529E"/>
@@ -3017,7 +3453,7 @@
       </w:pPr>
     </w:lvl>
   </w:abstractNum>
-  <w:abstractNum w:abstractNumId="14" w15:restartNumberingAfterBreak="0">
+  <w:abstractNum w:abstractNumId="15" w15:restartNumberingAfterBreak="0">
     <w:nsid w:val="2E744588"/>
     <w:multiLevelType w:val="multilevel"/>
     <w:tmpl w:val="5BECDAA2"/>
@@ -3130,7 +3566,7 @@
       </w:pPr>
     </w:lvl>
   </w:abstractNum>
-  <w:abstractNum w:abstractNumId="15" w15:restartNumberingAfterBreak="0">
+  <w:abstractNum w:abstractNumId="16" w15:restartNumberingAfterBreak="0">
     <w:nsid w:val="3292358B"/>
     <w:multiLevelType w:val="hybridMultilevel"/>
     <w:tmpl w:val="C3B0B866"/>
@@ -3243,7 +3679,7 @@
       </w:rPr>
     </w:lvl>
   </w:abstractNum>
-  <w:abstractNum w:abstractNumId="16" w15:restartNumberingAfterBreak="0">
+  <w:abstractNum w:abstractNumId="17" w15:restartNumberingAfterBreak="0">
     <w:nsid w:val="39D26039"/>
     <w:multiLevelType w:val="hybridMultilevel"/>
     <w:tmpl w:val="7EC84DB4"/>
@@ -3356,7 +3792,7 @@
       </w:rPr>
     </w:lvl>
   </w:abstractNum>
-  <w:abstractNum w:abstractNumId="17" w15:restartNumberingAfterBreak="0">
+  <w:abstractNum w:abstractNumId="18" w15:restartNumberingAfterBreak="0">
     <w:nsid w:val="3EB13EE0"/>
     <w:multiLevelType w:val="multilevel"/>
     <w:tmpl w:val="C0D07612"/>
@@ -3505,7 +3941,7 @@
       </w:rPr>
     </w:lvl>
   </w:abstractNum>
-  <w:abstractNum w:abstractNumId="18" w15:restartNumberingAfterBreak="0">
+  <w:abstractNum w:abstractNumId="19" w15:restartNumberingAfterBreak="0">
     <w:nsid w:val="42271315"/>
     <w:multiLevelType w:val="multilevel"/>
     <w:tmpl w:val="751C57D2"/>
@@ -3654,7 +4090,7 @@
       </w:rPr>
     </w:lvl>
   </w:abstractNum>
-  <w:abstractNum w:abstractNumId="19" w15:restartNumberingAfterBreak="0">
+  <w:abstractNum w:abstractNumId="20" w15:restartNumberingAfterBreak="0">
     <w:nsid w:val="43891E01"/>
     <w:multiLevelType w:val="hybridMultilevel"/>
     <w:tmpl w:val="77207168"/>
@@ -3767,7 +4203,7 @@
       </w:rPr>
     </w:lvl>
   </w:abstractNum>
-  <w:abstractNum w:abstractNumId="20" w15:restartNumberingAfterBreak="0">
+  <w:abstractNum w:abstractNumId="21" w15:restartNumberingAfterBreak="0">
     <w:nsid w:val="48262CDB"/>
     <w:multiLevelType w:val="multilevel"/>
     <w:tmpl w:val="F93AD672"/>
@@ -3916,7 +4352,7 @@
       </w:rPr>
     </w:lvl>
   </w:abstractNum>
-  <w:abstractNum w:abstractNumId="21" w15:restartNumberingAfterBreak="0">
+  <w:abstractNum w:abstractNumId="22" w15:restartNumberingAfterBreak="0">
     <w:nsid w:val="4B08449C"/>
     <w:multiLevelType w:val="hybridMultilevel"/>
     <w:tmpl w:val="8C24AEF4"/>
@@ -4005,7 +4441,7 @@
       </w:pPr>
     </w:lvl>
   </w:abstractNum>
-  <w:abstractNum w:abstractNumId="22" w15:restartNumberingAfterBreak="0">
+  <w:abstractNum w:abstractNumId="23" w15:restartNumberingAfterBreak="0">
     <w:nsid w:val="4D4D455B"/>
     <w:multiLevelType w:val="hybridMultilevel"/>
     <w:tmpl w:val="F858F418"/>
@@ -4062,7 +4498,7 @@
       <w:lvlJc w:val="left"/>
     </w:lvl>
   </w:abstractNum>
-  <w:abstractNum w:abstractNumId="23" w15:restartNumberingAfterBreak="0">
+  <w:abstractNum w:abstractNumId="24" w15:restartNumberingAfterBreak="0">
     <w:nsid w:val="5CCE0916"/>
     <w:multiLevelType w:val="hybridMultilevel"/>
     <w:tmpl w:val="8104F922"/>
@@ -4175,7 +4611,7 @@
       </w:rPr>
     </w:lvl>
   </w:abstractNum>
-  <w:abstractNum w:abstractNumId="24" w15:restartNumberingAfterBreak="0">
+  <w:abstractNum w:abstractNumId="25" w15:restartNumberingAfterBreak="0">
     <w:nsid w:val="63FA36D9"/>
     <w:multiLevelType w:val="multilevel"/>
     <w:tmpl w:val="C0762980"/>
@@ -4324,7 +4760,7 @@
       </w:rPr>
     </w:lvl>
   </w:abstractNum>
-  <w:abstractNum w:abstractNumId="25" w15:restartNumberingAfterBreak="0">
+  <w:abstractNum w:abstractNumId="26" w15:restartNumberingAfterBreak="0">
     <w:nsid w:val="66B20EDE"/>
     <w:multiLevelType w:val="hybridMultilevel"/>
     <w:tmpl w:val="0B342546"/>
@@ -4413,7 +4849,7 @@
       </w:pPr>
     </w:lvl>
   </w:abstractNum>
-  <w:abstractNum w:abstractNumId="26" w15:restartNumberingAfterBreak="0">
+  <w:abstractNum w:abstractNumId="27" w15:restartNumberingAfterBreak="0">
     <w:nsid w:val="6F24024E"/>
     <w:multiLevelType w:val="hybridMultilevel"/>
     <w:tmpl w:val="C51EBA64"/>
@@ -4502,7 +4938,7 @@
       </w:pPr>
     </w:lvl>
   </w:abstractNum>
-  <w:abstractNum w:abstractNumId="27" w15:restartNumberingAfterBreak="0">
+  <w:abstractNum w:abstractNumId="28" w15:restartNumberingAfterBreak="0">
     <w:nsid w:val="79C663E5"/>
     <w:multiLevelType w:val="hybridMultilevel"/>
     <w:tmpl w:val="89864D2E"/>
@@ -4590,7 +5026,7 @@
       </w:pPr>
     </w:lvl>
   </w:abstractNum>
-  <w:abstractNum w:abstractNumId="28" w15:restartNumberingAfterBreak="0">
+  <w:abstractNum w:abstractNumId="29" w15:restartNumberingAfterBreak="0">
     <w:nsid w:val="7BC878CD"/>
     <w:multiLevelType w:val="multilevel"/>
     <w:tmpl w:val="52BC6F5C"/>
@@ -4704,91 +5140,94 @@
     </w:lvl>
   </w:abstractNum>
   <w:num w:numId="1">
+    <w:abstractNumId w:val="21"/>
+  </w:num>
+  <w:num w:numId="2">
+    <w:abstractNumId w:val="25"/>
+  </w:num>
+  <w:num w:numId="3">
+    <w:abstractNumId w:val="10"/>
+  </w:num>
+  <w:num w:numId="4">
     <w:abstractNumId w:val="20"/>
   </w:num>
-  <w:num w:numId="2">
-    <w:abstractNumId w:val="24"/>
-  </w:num>
-  <w:num w:numId="3">
-    <w:abstractNumId w:val="9"/>
-  </w:num>
-  <w:num w:numId="4">
-    <w:abstractNumId w:val="19"/>
-  </w:num>
   <w:num w:numId="5">
-    <w:abstractNumId w:val="6"/>
+    <w:abstractNumId w:val="7"/>
   </w:num>
   <w:num w:numId="6">
-    <w:abstractNumId w:val="3"/>
+    <w:abstractNumId w:val="4"/>
   </w:num>
   <w:num w:numId="7">
     <w:abstractNumId w:val="0"/>
   </w:num>
   <w:num w:numId="8">
-    <w:abstractNumId w:val="22"/>
+    <w:abstractNumId w:val="23"/>
   </w:num>
   <w:num w:numId="9">
+    <w:abstractNumId w:val="16"/>
+  </w:num>
+  <w:num w:numId="10">
     <w:abstractNumId w:val="15"/>
   </w:num>
-  <w:num w:numId="10">
+  <w:num w:numId="11">
+    <w:abstractNumId w:val="17"/>
+  </w:num>
+  <w:num w:numId="12">
     <w:abstractNumId w:val="14"/>
   </w:num>
-  <w:num w:numId="11">
-    <w:abstractNumId w:val="16"/>
-  </w:num>
-  <w:num w:numId="12">
-    <w:abstractNumId w:val="13"/>
-  </w:num>
   <w:num w:numId="13">
-    <w:abstractNumId w:val="17"/>
+    <w:abstractNumId w:val="18"/>
   </w:num>
   <w:num w:numId="14">
-    <w:abstractNumId w:val="10"/>
+    <w:abstractNumId w:val="11"/>
   </w:num>
   <w:num w:numId="15">
     <w:abstractNumId w:val="1"/>
   </w:num>
   <w:num w:numId="16">
+    <w:abstractNumId w:val="27"/>
+  </w:num>
+  <w:num w:numId="17">
+    <w:abstractNumId w:val="12"/>
+  </w:num>
+  <w:num w:numId="18">
+    <w:abstractNumId w:val="22"/>
+  </w:num>
+  <w:num w:numId="19">
+    <w:abstractNumId w:val="29"/>
+  </w:num>
+  <w:num w:numId="20">
+    <w:abstractNumId w:val="19"/>
+  </w:num>
+  <w:num w:numId="21">
+    <w:abstractNumId w:val="3"/>
+  </w:num>
+  <w:num w:numId="22">
     <w:abstractNumId w:val="26"/>
   </w:num>
-  <w:num w:numId="17">
-    <w:abstractNumId w:val="11"/>
+  <w:num w:numId="23">
+    <w:abstractNumId w:val="8"/>
   </w:num>
-  <w:num w:numId="18">
-    <w:abstractNumId w:val="21"/>
+  <w:num w:numId="24">
+    <w:abstractNumId w:val="24"/>
   </w:num>
-  <w:num w:numId="19">
+  <w:num w:numId="25">
+    <w:abstractNumId w:val="13"/>
+  </w:num>
+  <w:num w:numId="26">
     <w:abstractNumId w:val="28"/>
   </w:num>
-  <w:num w:numId="20">
-    <w:abstractNumId w:val="18"/>
-  </w:num>
-  <w:num w:numId="21">
-    <w:abstractNumId w:val="2"/>
-  </w:num>
-  <w:num w:numId="22">
-    <w:abstractNumId w:val="25"/>
-  </w:num>
-  <w:num w:numId="23">
-    <w:abstractNumId w:val="7"/>
-  </w:num>
-  <w:num w:numId="24">
-    <w:abstractNumId w:val="23"/>
-  </w:num>
-  <w:num w:numId="25">
-    <w:abstractNumId w:val="12"/>
-  </w:num>
-  <w:num w:numId="26">
-    <w:abstractNumId w:val="27"/>
-  </w:num>
   <w:num w:numId="27">
-    <w:abstractNumId w:val="4"/>
+    <w:abstractNumId w:val="5"/>
   </w:num>
   <w:num w:numId="28">
-    <w:abstractNumId w:val="8"/>
+    <w:abstractNumId w:val="9"/>
   </w:num>
   <w:num w:numId="29">
-    <w:abstractNumId w:val="5"/>
+    <w:abstractNumId w:val="6"/>
+  </w:num>
+  <w:num w:numId="30">
+    <w:abstractNumId w:val="2"/>
   </w:num>
 </w:numbering>
 </file>
@@ -4806,7 +5245,7 @@
     </w:rPrDefault>
     <w:pPrDefault/>
   </w:docDefaults>
-  <w:latentStyles w:defLockedState="0" w:defUIPriority="99" w:defSemiHidden="0" w:defUnhideWhenUsed="0" w:defQFormat="0" w:count="377">
+  <w:latentStyles w:defLockedState="0" w:defUIPriority="99" w:defSemiHidden="0" w:defUnhideWhenUsed="0" w:defQFormat="0" w:count="375">
     <w:lsdException w:name="Normal" w:uiPriority="0" w:qFormat="1"/>
     <w:lsdException w:name="heading 1" w:uiPriority="9" w:qFormat="1"/>
     <w:lsdException w:name="heading 2" w:semiHidden="1" w:uiPriority="9" w:unhideWhenUsed="1" w:qFormat="1"/>
@@ -5180,8 +5619,6 @@
     <w:lsdException w:name="List Table 7 Colorful Accent 6" w:uiPriority="52"/>
     <w:lsdException w:name="Mention" w:semiHidden="1" w:unhideWhenUsed="1"/>
     <w:lsdException w:name="Smart Hyperlink" w:semiHidden="1" w:unhideWhenUsed="1"/>
-    <w:lsdException w:name="Smart Link" w:semiHidden="1" w:unhideWhenUsed="1"/>
-    <w:lsdException w:name="Smart Link Error" w:semiHidden="1" w:unhideWhenUsed="1"/>
   </w:latentStyles>
   <w:style w:type="paragraph" w:default="1" w:styleId="Normal">
     <w:name w:val="Normal"/>
@@ -5209,6 +5646,7 @@
   <w:style w:type="character" w:default="1" w:styleId="DefaultParagraphFont">
     <w:name w:val="Default Paragraph Font"/>
     <w:uiPriority w:val="1"/>
+    <w:semiHidden/>
     <w:unhideWhenUsed/>
   </w:style>
   <w:style w:type="table" w:default="1" w:styleId="TableNormal">
@@ -5718,7 +6156,7 @@
 </file>
 
 <file path=customXml/itemProps1.xml><?xml version="1.0" encoding="utf-8"?>
-<ds:datastoreItem xmlns:ds="http://schemas.openxmlformats.org/officeDocument/2006/customXml" ds:itemID="{141CF624-5CF4-409E-BE51-09FE9DDC2A24}">
+<ds:datastoreItem xmlns:ds="http://schemas.openxmlformats.org/officeDocument/2006/customXml" ds:itemID="{E4C3D657-1F2F-3749-A974-75861CFDB138}">
   <ds:schemaRefs>
     <ds:schemaRef ds:uri="http://schemas.openxmlformats.org/officeDocument/2006/bibliography"/>
   </ds:schemaRefs>

</xml_diff>

<commit_message>
New example, clarified instructions
</commit_message>
<xml_diff>
--- a/Labs/Lab05/CS133JS_Lab05_Instructions-GroupA.docx
+++ b/Labs/Lab05/CS133JS_Lab05_Instructions-GroupA.docx
@@ -463,27 +463,7 @@
           <w:sz w:val="22"/>
           <w:szCs w:val="22"/>
         </w:rPr>
-        <w:t xml:space="preserve">Here is a screenshot of the finished </w:t>
-      </w:r>
-      <w:proofErr w:type="spellStart"/>
-      <w:r>
-        <w:rPr>
-          <w:rFonts w:eastAsia="Times New Roman" w:cs="Arial"/>
-          <w:color w:val="000000"/>
-          <w:sz w:val="22"/>
-          <w:szCs w:val="22"/>
-        </w:rPr>
-        <w:t>ArrayExercises</w:t>
-      </w:r>
-      <w:proofErr w:type="spellEnd"/>
-      <w:r>
-        <w:rPr>
-          <w:rFonts w:eastAsia="Times New Roman" w:cs="Arial"/>
-          <w:color w:val="000000"/>
-          <w:sz w:val="22"/>
-          <w:szCs w:val="22"/>
-        </w:rPr>
-        <w:t>:</w:t>
+        <w:t>Here is a screenshot of the finished ArrayExercises:</w:t>
       </w:r>
     </w:p>
     <w:p>
@@ -665,7 +645,6 @@
         </w:rPr>
         <w:t xml:space="preserve">Write a function named </w:t>
       </w:r>
-      <w:proofErr w:type="spellStart"/>
       <w:r>
         <w:rPr>
           <w:i/>
@@ -674,7 +653,6 @@
         </w:rPr>
         <w:t>romanToDecimal</w:t>
       </w:r>
-      <w:proofErr w:type="spellEnd"/>
       <w:r>
         <w:rPr>
           <w:szCs w:val="28"/>
@@ -821,19 +799,7 @@
         <w:rPr>
           <w:szCs w:val="28"/>
         </w:rPr>
-        <w:t xml:space="preserve">and </w:t>
-      </w:r>
-      <w:r>
-        <w:rPr>
-          <w:szCs w:val="28"/>
-        </w:rPr>
-        <w:t xml:space="preserve">a </w:t>
-      </w:r>
-      <w:r>
-        <w:rPr>
-          <w:szCs w:val="28"/>
-        </w:rPr>
-        <w:t xml:space="preserve">loop to convert the </w:t>
+        <w:t xml:space="preserve">to convert the </w:t>
       </w:r>
       <w:r>
         <w:rPr>
@@ -886,6 +852,7 @@
           <w:szCs w:val="28"/>
         </w:rPr>
       </w:pPr>
+      <w:bookmarkStart w:id="0" w:name="_GoBack"/>
       <w:r>
         <w:rPr>
           <w:noProof/>
@@ -927,6 +894,7 @@
           </wp:inline>
         </w:drawing>
       </w:r>
+      <w:bookmarkEnd w:id="0"/>
     </w:p>
     <w:p>
       <w:pPr>
@@ -1147,7 +1115,6 @@
           <w:szCs w:val="28"/>
         </w:rPr>
       </w:pPr>
-      <w:proofErr w:type="spellStart"/>
       <w:r>
         <w:rPr>
           <w:i/>
@@ -1156,7 +1123,6 @@
         </w:rPr>
         <w:t>addStudent</w:t>
       </w:r>
-      <w:proofErr w:type="spellEnd"/>
     </w:p>
     <w:p>
       <w:pPr>
@@ -1220,7 +1186,6 @@
         </w:rPr>
         <w:t xml:space="preserve">Adds an element with the student’s name to the </w:t>
       </w:r>
-      <w:proofErr w:type="gramStart"/>
       <w:r>
         <w:rPr>
           <w:i/>
@@ -1229,7 +1194,6 @@
         </w:rPr>
         <w:t>students</w:t>
       </w:r>
-      <w:proofErr w:type="gramEnd"/>
       <w:r>
         <w:rPr>
           <w:szCs w:val="28"/>
@@ -1265,7 +1229,6 @@
           <w:szCs w:val="28"/>
         </w:rPr>
       </w:pPr>
-      <w:proofErr w:type="spellStart"/>
       <w:r>
         <w:rPr>
           <w:i/>
@@ -1274,7 +1237,6 @@
         </w:rPr>
         <w:t>removeStudent</w:t>
       </w:r>
-      <w:proofErr w:type="spellEnd"/>
       <w:r>
         <w:rPr>
           <w:szCs w:val="28"/>
@@ -1314,8 +1276,6 @@
         </w:rPr>
         <w:t xml:space="preserve"> parameter: the array index for the student.</w:t>
       </w:r>
-      <w:bookmarkStart w:id="0" w:name="_GoBack"/>
-      <w:bookmarkEnd w:id="0"/>
     </w:p>
     <w:p>
       <w:pPr>
@@ -1401,7 +1361,6 @@
           <w:szCs w:val="28"/>
         </w:rPr>
       </w:pPr>
-      <w:proofErr w:type="spellStart"/>
       <w:r>
         <w:rPr>
           <w:i/>
@@ -1410,7 +1369,6 @@
         </w:rPr>
         <w:t>changeGrade</w:t>
       </w:r>
-      <w:proofErr w:type="spellEnd"/>
     </w:p>
     <w:p>
       <w:pPr>
@@ -1486,7 +1444,6 @@
         </w:rPr>
         <w:t xml:space="preserve">Use the </w:t>
       </w:r>
-      <w:proofErr w:type="spellStart"/>
       <w:r>
         <w:rPr>
           <w:i/>
@@ -1495,7 +1452,6 @@
         </w:rPr>
         <w:t>indexOf</w:t>
       </w:r>
-      <w:proofErr w:type="spellEnd"/>
       <w:r>
         <w:rPr>
           <w:szCs w:val="28"/>
@@ -1887,23 +1843,13 @@
         </w:rPr>
         <w:t xml:space="preserve">. On the code review </w:t>
       </w:r>
-      <w:proofErr w:type="gramStart"/>
       <w:r>
         <w:rPr>
           <w:rFonts w:cs="Arial"/>
           <w:sz w:val="22"/>
           <w:szCs w:val="22"/>
         </w:rPr>
-        <w:t>form</w:t>
-      </w:r>
-      <w:proofErr w:type="gramEnd"/>
-      <w:r>
-        <w:rPr>
-          <w:rFonts w:cs="Arial"/>
-          <w:sz w:val="22"/>
-          <w:szCs w:val="22"/>
-        </w:rPr>
-        <w:t xml:space="preserve"> you received from</w:t>
+        <w:t>form you received from</w:t>
       </w:r>
       <w:r>
         <w:rPr>
@@ -1985,25 +1931,7 @@
           <w:sz w:val="22"/>
           <w:szCs w:val="22"/>
         </w:rPr>
-        <w:t>zip file containing the two files (.html and .</w:t>
-      </w:r>
-      <w:proofErr w:type="spellStart"/>
-      <w:r>
-        <w:rPr>
-          <w:rFonts w:cs="Arial"/>
-          <w:sz w:val="22"/>
-          <w:szCs w:val="22"/>
-        </w:rPr>
-        <w:t>js</w:t>
-      </w:r>
-      <w:proofErr w:type="spellEnd"/>
-      <w:r>
-        <w:rPr>
-          <w:rFonts w:cs="Arial"/>
-          <w:sz w:val="22"/>
-          <w:szCs w:val="22"/>
-        </w:rPr>
-        <w:t>) for</w:t>
+        <w:t>zip file containing the two files (.html and .js) for</w:t>
       </w:r>
       <w:r>
         <w:rPr>
@@ -7014,7 +6942,7 @@
 </file>
 
 <file path=customXml/itemProps1.xml><?xml version="1.0" encoding="utf-8"?>
-<ds:datastoreItem xmlns:ds="http://schemas.openxmlformats.org/officeDocument/2006/customXml" ds:itemID="{C0A36A19-610D-4C1C-966B-54C107CEDEF7}">
+<ds:datastoreItem xmlns:ds="http://schemas.openxmlformats.org/officeDocument/2006/customXml" ds:itemID="{188BE97A-B129-4394-A294-24089537A815}">
   <ds:schemaRefs>
     <ds:schemaRef ds:uri="http://schemas.openxmlformats.org/officeDocument/2006/bibliography"/>
   </ds:schemaRefs>

</xml_diff>

<commit_message>
Fixed an error in the instructions
</commit_message>
<xml_diff>
--- a/Labs/Lab05/CS133JS_Lab05_Instructions-GroupA.docx
+++ b/Labs/Lab05/CS133JS_Lab05_Instructions-GroupA.docx
@@ -463,7 +463,27 @@
           <w:sz w:val="22"/>
           <w:szCs w:val="22"/>
         </w:rPr>
-        <w:t>Here is a screenshot of the finished ArrayExercises:</w:t>
+        <w:t xml:space="preserve">Here is a screenshot of the finished </w:t>
+      </w:r>
+      <w:proofErr w:type="spellStart"/>
+      <w:r>
+        <w:rPr>
+          <w:rFonts w:eastAsia="Times New Roman" w:cs="Arial"/>
+          <w:color w:val="000000"/>
+          <w:sz w:val="22"/>
+          <w:szCs w:val="22"/>
+        </w:rPr>
+        <w:t>ArrayExercises</w:t>
+      </w:r>
+      <w:proofErr w:type="spellEnd"/>
+      <w:r>
+        <w:rPr>
+          <w:rFonts w:eastAsia="Times New Roman" w:cs="Arial"/>
+          <w:color w:val="000000"/>
+          <w:sz w:val="22"/>
+          <w:szCs w:val="22"/>
+        </w:rPr>
+        <w:t>:</w:t>
       </w:r>
     </w:p>
     <w:p>
@@ -645,6 +665,7 @@
         </w:rPr>
         <w:t xml:space="preserve">Write a function named </w:t>
       </w:r>
+      <w:proofErr w:type="spellStart"/>
       <w:r>
         <w:rPr>
           <w:i/>
@@ -653,6 +674,7 @@
         </w:rPr>
         <w:t>romanToDecimal</w:t>
       </w:r>
+      <w:proofErr w:type="spellEnd"/>
       <w:r>
         <w:rPr>
           <w:szCs w:val="28"/>
@@ -718,7 +740,13 @@
         <w:rPr>
           <w:szCs w:val="28"/>
         </w:rPr>
-        <w:t xml:space="preserve"> one parameter, a Roman Numeral</w:t>
+        <w:t xml:space="preserve"> one parameter, a Roman n</w:t>
+      </w:r>
+      <w:r>
+        <w:rPr>
+          <w:szCs w:val="28"/>
+        </w:rPr>
+        <w:t>umeral</w:t>
       </w:r>
       <w:r>
         <w:rPr>
@@ -852,7 +880,6 @@
           <w:szCs w:val="28"/>
         </w:rPr>
       </w:pPr>
-      <w:bookmarkStart w:id="0" w:name="_GoBack"/>
       <w:r>
         <w:rPr>
           <w:noProof/>
@@ -894,7 +921,6 @@
           </wp:inline>
         </w:drawing>
       </w:r>
-      <w:bookmarkEnd w:id="0"/>
     </w:p>
     <w:p>
       <w:pPr>
@@ -1027,7 +1053,21 @@
         <w:rPr>
           <w:szCs w:val="28"/>
         </w:rPr>
-        <w:t>Declare two one-dimensional arrays:</w:t>
+        <w:t xml:space="preserve">Declare two one-dimensional </w:t>
+      </w:r>
+      <w:r>
+        <w:rPr>
+          <w:szCs w:val="28"/>
+        </w:rPr>
+        <w:t xml:space="preserve">global </w:t>
+      </w:r>
+      <w:bookmarkStart w:id="0" w:name="_GoBack"/>
+      <w:bookmarkEnd w:id="0"/>
+      <w:r>
+        <w:rPr>
+          <w:szCs w:val="28"/>
+        </w:rPr>
+        <w:t>arrays:</w:t>
       </w:r>
     </w:p>
     <w:p>
@@ -1115,6 +1155,7 @@
           <w:szCs w:val="28"/>
         </w:rPr>
       </w:pPr>
+      <w:proofErr w:type="spellStart"/>
       <w:r>
         <w:rPr>
           <w:i/>
@@ -1123,6 +1164,7 @@
         </w:rPr>
         <w:t>addStudent</w:t>
       </w:r>
+      <w:proofErr w:type="spellEnd"/>
     </w:p>
     <w:p>
       <w:pPr>
@@ -1163,27 +1205,6 @@
         <w:rPr>
           <w:szCs w:val="28"/>
         </w:rPr>
-        <w:t>Returns true if the student's name was found.</w:t>
-      </w:r>
-    </w:p>
-    <w:p>
-      <w:pPr>
-        <w:pStyle w:val="ListParagraph"/>
-        <w:numPr>
-          <w:ilvl w:val="2"/>
-          <w:numId w:val="33"/>
-        </w:numPr>
-        <w:shd w:val="clear" w:color="auto" w:fill="FFFFFF"/>
-        <w:spacing w:before="100" w:beforeAutospacing="1" w:after="100" w:afterAutospacing="1"/>
-        <w:ind w:right="720"/>
-        <w:rPr>
-          <w:szCs w:val="28"/>
-        </w:rPr>
-      </w:pPr>
-      <w:r>
-        <w:rPr>
-          <w:szCs w:val="28"/>
-        </w:rPr>
         <w:t xml:space="preserve">Adds an element with the student’s name to the </w:t>
       </w:r>
       <w:r>
@@ -1212,7 +1233,19 @@
         <w:rPr>
           <w:szCs w:val="28"/>
         </w:rPr>
-        <w:t xml:space="preserve"> array.</w:t>
+        <w:t xml:space="preserve"> array</w:t>
+      </w:r>
+      <w:r>
+        <w:rPr>
+          <w:szCs w:val="28"/>
+        </w:rPr>
+        <w:t xml:space="preserve"> with a default grade value</w:t>
+      </w:r>
+      <w:r>
+        <w:rPr>
+          <w:szCs w:val="28"/>
+        </w:rPr>
+        <w:t>.</w:t>
       </w:r>
     </w:p>
     <w:p>
@@ -1229,6 +1262,7 @@
           <w:szCs w:val="28"/>
         </w:rPr>
       </w:pPr>
+      <w:proofErr w:type="spellStart"/>
       <w:r>
         <w:rPr>
           <w:i/>
@@ -1237,6 +1271,7 @@
         </w:rPr>
         <w:t>removeStudent</w:t>
       </w:r>
+      <w:proofErr w:type="spellEnd"/>
       <w:r>
         <w:rPr>
           <w:szCs w:val="28"/>
@@ -1361,6 +1396,7 @@
           <w:szCs w:val="28"/>
         </w:rPr>
       </w:pPr>
+      <w:proofErr w:type="spellStart"/>
       <w:r>
         <w:rPr>
           <w:i/>
@@ -1369,6 +1405,7 @@
         </w:rPr>
         <w:t>changeGrade</w:t>
       </w:r>
+      <w:proofErr w:type="spellEnd"/>
     </w:p>
     <w:p>
       <w:pPr>
@@ -1444,6 +1481,7 @@
         </w:rPr>
         <w:t xml:space="preserve">Use the </w:t>
       </w:r>
+      <w:proofErr w:type="spellStart"/>
       <w:r>
         <w:rPr>
           <w:i/>
@@ -1452,6 +1490,7 @@
         </w:rPr>
         <w:t>indexOf</w:t>
       </w:r>
+      <w:proofErr w:type="spellEnd"/>
       <w:r>
         <w:rPr>
           <w:szCs w:val="28"/>
@@ -1931,7 +1970,25 @@
           <w:sz w:val="22"/>
           <w:szCs w:val="22"/>
         </w:rPr>
-        <w:t>zip file containing the two files (.html and .js) for</w:t>
+        <w:t>zip file containing the two files (.html and .</w:t>
+      </w:r>
+      <w:proofErr w:type="spellStart"/>
+      <w:r>
+        <w:rPr>
+          <w:rFonts w:cs="Arial"/>
+          <w:sz w:val="22"/>
+          <w:szCs w:val="22"/>
+        </w:rPr>
+        <w:t>js</w:t>
+      </w:r>
+      <w:proofErr w:type="spellEnd"/>
+      <w:r>
+        <w:rPr>
+          <w:rFonts w:cs="Arial"/>
+          <w:sz w:val="22"/>
+          <w:szCs w:val="22"/>
+        </w:rPr>
+        <w:t>) for</w:t>
       </w:r>
       <w:r>
         <w:rPr>
@@ -6029,7 +6086,7 @@
     </w:rPrDefault>
     <w:pPrDefault/>
   </w:docDefaults>
-  <w:latentStyles w:defLockedState="0" w:defUIPriority="99" w:defSemiHidden="0" w:defUnhideWhenUsed="0" w:defQFormat="0" w:count="377">
+  <w:latentStyles w:defLockedState="0" w:defUIPriority="99" w:defSemiHidden="0" w:defUnhideWhenUsed="0" w:defQFormat="0" w:count="375">
     <w:lsdException w:name="Normal" w:uiPriority="0" w:qFormat="1"/>
     <w:lsdException w:name="heading 1" w:uiPriority="9" w:qFormat="1"/>
     <w:lsdException w:name="heading 2" w:semiHidden="1" w:uiPriority="9" w:unhideWhenUsed="1" w:qFormat="1"/>
@@ -6403,8 +6460,6 @@
     <w:lsdException w:name="List Table 7 Colorful Accent 6" w:uiPriority="52"/>
     <w:lsdException w:name="Mention" w:semiHidden="1" w:unhideWhenUsed="1"/>
     <w:lsdException w:name="Smart Hyperlink" w:semiHidden="1" w:unhideWhenUsed="1"/>
-    <w:lsdException w:name="Smart Link" w:semiHidden="1" w:unhideWhenUsed="1"/>
-    <w:lsdException w:name="Smart Link Error" w:semiHidden="1" w:unhideWhenUsed="1"/>
   </w:latentStyles>
   <w:style w:type="paragraph" w:default="1" w:styleId="Normal">
     <w:name w:val="Normal"/>
@@ -6942,7 +6997,7 @@
 </file>
 
 <file path=customXml/itemProps1.xml><?xml version="1.0" encoding="utf-8"?>
-<ds:datastoreItem xmlns:ds="http://schemas.openxmlformats.org/officeDocument/2006/customXml" ds:itemID="{188BE97A-B129-4394-A294-24089537A815}">
+<ds:datastoreItem xmlns:ds="http://schemas.openxmlformats.org/officeDocument/2006/customXml" ds:itemID="{66EC55E3-71D8-8E47-8254-9C0FCA14AD95}">
   <ds:schemaRefs>
     <ds:schemaRef ds:uri="http://schemas.openxmlformats.org/officeDocument/2006/bibliography"/>
   </ds:schemaRefs>

</xml_diff>

<commit_message>
Added file counts to the submission instructions
</commit_message>
<xml_diff>
--- a/Labs/Lab05/CS133JS_Lab05_Instructions-GroupA.docx
+++ b/Labs/Lab05/CS133JS_Lab05_Instructions-GroupA.docx
@@ -1919,13 +1919,30 @@
           <w:szCs w:val="22"/>
         </w:rPr>
       </w:pPr>
+      <w:bookmarkStart w:id="0" w:name="_GoBack"/>
       <w:r>
         <w:rPr>
           <w:rFonts w:cs="Arial"/>
           <w:sz w:val="22"/>
           <w:szCs w:val="22"/>
         </w:rPr>
-        <w:t xml:space="preserve">Upload the following to the </w:t>
+        <w:t>Upload the following</w:t>
+      </w:r>
+      <w:r>
+        <w:rPr>
+          <w:rFonts w:cs="Arial"/>
+          <w:sz w:val="22"/>
+          <w:szCs w:val="22"/>
+        </w:rPr>
+        <w:t xml:space="preserve"> 7 files</w:t>
+      </w:r>
+      <w:r>
+        <w:rPr>
+          <w:rFonts w:cs="Arial"/>
+          <w:sz w:val="22"/>
+          <w:szCs w:val="22"/>
+        </w:rPr>
+        <w:t xml:space="preserve"> to the </w:t>
       </w:r>
       <w:r>
         <w:rPr>
@@ -1965,7 +1982,7 @@
           <w:sz w:val="22"/>
           <w:szCs w:val="22"/>
         </w:rPr>
-        <w:t xml:space="preserve">A </w:t>
+        <w:t>T</w:t>
       </w:r>
       <w:r>
         <w:rPr>
@@ -1973,7 +1990,7 @@
           <w:sz w:val="22"/>
           <w:szCs w:val="22"/>
         </w:rPr>
-        <w:t>zip file containing the two files (.html and .</w:t>
+        <w:t>wo files (.html and .</w:t>
       </w:r>
       <w:proofErr w:type="spellStart"/>
       <w:r>
@@ -2022,7 +2039,7 @@
           <w:sz w:val="22"/>
           <w:szCs w:val="22"/>
         </w:rPr>
-        <w:t>A zip file containing the four files</w:t>
+        <w:t>Four</w:t>
       </w:r>
       <w:r>
         <w:rPr>
@@ -2030,7 +2047,81 @@
           <w:sz w:val="22"/>
           <w:szCs w:val="22"/>
         </w:rPr>
-        <w:t xml:space="preserve"> for part 2.</w:t>
+        <w:t xml:space="preserve"> files</w:t>
+      </w:r>
+      <w:r>
+        <w:rPr>
+          <w:rFonts w:cs="Arial"/>
+          <w:sz w:val="22"/>
+          <w:szCs w:val="22"/>
+        </w:rPr>
+        <w:t xml:space="preserve"> </w:t>
+      </w:r>
+      <w:r>
+        <w:rPr>
+          <w:rFonts w:cs="Arial"/>
+          <w:sz w:val="22"/>
+          <w:szCs w:val="22"/>
+        </w:rPr>
+        <w:t>(</w:t>
+      </w:r>
+      <w:r>
+        <w:rPr>
+          <w:rFonts w:cs="Arial"/>
+          <w:sz w:val="22"/>
+          <w:szCs w:val="22"/>
+        </w:rPr>
+        <w:t xml:space="preserve">2 </w:t>
+      </w:r>
+      <w:r>
+        <w:rPr>
+          <w:rFonts w:cs="Arial"/>
+          <w:sz w:val="22"/>
+          <w:szCs w:val="22"/>
+        </w:rPr>
+        <w:t xml:space="preserve">html and </w:t>
+      </w:r>
+      <w:r>
+        <w:rPr>
+          <w:rFonts w:cs="Arial"/>
+          <w:sz w:val="22"/>
+          <w:szCs w:val="22"/>
+        </w:rPr>
+        <w:t xml:space="preserve">2 </w:t>
+      </w:r>
+      <w:proofErr w:type="spellStart"/>
+      <w:r>
+        <w:rPr>
+          <w:rFonts w:cs="Arial"/>
+          <w:sz w:val="22"/>
+          <w:szCs w:val="22"/>
+        </w:rPr>
+        <w:t>j</w:t>
+      </w:r>
+      <w:r>
+        <w:rPr>
+          <w:rFonts w:cs="Arial"/>
+          <w:sz w:val="22"/>
+          <w:szCs w:val="22"/>
+        </w:rPr>
+        <w:t>s</w:t>
+      </w:r>
+      <w:proofErr w:type="spellEnd"/>
+      <w:r>
+        <w:rPr>
+          <w:rFonts w:cs="Arial"/>
+          <w:sz w:val="22"/>
+          <w:szCs w:val="22"/>
+        </w:rPr>
+        <w:t xml:space="preserve">) </w:t>
+      </w:r>
+      <w:r>
+        <w:rPr>
+          <w:rFonts w:cs="Arial"/>
+          <w:sz w:val="22"/>
+          <w:szCs w:val="22"/>
+        </w:rPr>
+        <w:t>for part 2.</w:t>
       </w:r>
     </w:p>
     <w:p>
@@ -2070,35 +2161,26 @@
           <w:sz w:val="22"/>
           <w:szCs w:val="22"/>
         </w:rPr>
-        <w:t xml:space="preserve"> your lab partner wi</w:t>
-      </w:r>
-      <w:bookmarkStart w:id="0" w:name="_GoBack"/>
+        <w:t xml:space="preserve"> your lab partner with the </w:t>
+      </w:r>
+      <w:r>
+        <w:rPr>
+          <w:rFonts w:cs="Arial"/>
+          <w:sz w:val="22"/>
+          <w:szCs w:val="22"/>
+          <w:u w:val="single"/>
+        </w:rPr>
+        <w:t>“Prod” column filled in by you</w:t>
+      </w:r>
+      <w:r>
+        <w:rPr>
+          <w:rFonts w:cs="Arial"/>
+          <w:sz w:val="22"/>
+          <w:szCs w:val="22"/>
+        </w:rPr>
+        <w:t>.</w:t>
+      </w:r>
       <w:bookmarkEnd w:id="0"/>
-      <w:r>
-        <w:rPr>
-          <w:rFonts w:cs="Arial"/>
-          <w:sz w:val="22"/>
-          <w:szCs w:val="22"/>
-        </w:rPr>
-        <w:t xml:space="preserve">th the </w:t>
-      </w:r>
-      <w:r>
-        <w:rPr>
-          <w:rFonts w:cs="Arial"/>
-          <w:sz w:val="22"/>
-          <w:szCs w:val="22"/>
-          <w:u w:val="single"/>
-        </w:rPr>
-        <w:t>“Prod” column filled in by you</w:t>
-      </w:r>
-      <w:r>
-        <w:rPr>
-          <w:rFonts w:cs="Arial"/>
-          <w:sz w:val="22"/>
-          <w:szCs w:val="22"/>
-        </w:rPr>
-        <w:t>.</w:t>
-      </w:r>
     </w:p>
     <w:sectPr>
       <w:type w:val="continuous"/>
@@ -6983,7 +7065,7 @@
 </file>
 
 <file path=customXml/itemProps1.xml><?xml version="1.0" encoding="utf-8"?>
-<ds:datastoreItem xmlns:ds="http://schemas.openxmlformats.org/officeDocument/2006/customXml" ds:itemID="{EBA682A0-0853-E24D-A4C5-88F16016896F}">
+<ds:datastoreItem xmlns:ds="http://schemas.openxmlformats.org/officeDocument/2006/customXml" ds:itemID="{B0089297-35E0-7F4B-B6C2-6D18239A9DC3}">
   <ds:schemaRefs>
     <ds:schemaRef ds:uri="http://schemas.openxmlformats.org/officeDocument/2006/bibliography"/>
   </ds:schemaRefs>

</xml_diff>

<commit_message>
Minor updates and clarifications
</commit_message>
<xml_diff>
--- a/Labs/Lab05/CS133JS_Lab05_Instructions-GroupA.docx
+++ b/Labs/Lab05/CS133JS_Lab05_Instructions-GroupA.docx
@@ -1919,13 +1919,30 @@
           <w:szCs w:val="22"/>
         </w:rPr>
       </w:pPr>
+      <w:bookmarkStart w:id="0" w:name="_GoBack"/>
       <w:r>
         <w:rPr>
           <w:rFonts w:cs="Arial"/>
           <w:sz w:val="22"/>
           <w:szCs w:val="22"/>
         </w:rPr>
-        <w:t xml:space="preserve">Upload the following to the </w:t>
+        <w:t>Upload the following</w:t>
+      </w:r>
+      <w:r>
+        <w:rPr>
+          <w:rFonts w:cs="Arial"/>
+          <w:sz w:val="22"/>
+          <w:szCs w:val="22"/>
+        </w:rPr>
+        <w:t xml:space="preserve"> 7 files</w:t>
+      </w:r>
+      <w:r>
+        <w:rPr>
+          <w:rFonts w:cs="Arial"/>
+          <w:sz w:val="22"/>
+          <w:szCs w:val="22"/>
+        </w:rPr>
+        <w:t xml:space="preserve"> to the </w:t>
       </w:r>
       <w:r>
         <w:rPr>
@@ -1965,7 +1982,7 @@
           <w:sz w:val="22"/>
           <w:szCs w:val="22"/>
         </w:rPr>
-        <w:t xml:space="preserve">A </w:t>
+        <w:t>T</w:t>
       </w:r>
       <w:r>
         <w:rPr>
@@ -1973,7 +1990,7 @@
           <w:sz w:val="22"/>
           <w:szCs w:val="22"/>
         </w:rPr>
-        <w:t>zip file containing the two files (.html and .</w:t>
+        <w:t>wo files (.html and .</w:t>
       </w:r>
       <w:proofErr w:type="spellStart"/>
       <w:r>
@@ -2022,7 +2039,7 @@
           <w:sz w:val="22"/>
           <w:szCs w:val="22"/>
         </w:rPr>
-        <w:t>A zip file containing the four files</w:t>
+        <w:t>Four</w:t>
       </w:r>
       <w:r>
         <w:rPr>
@@ -2030,7 +2047,81 @@
           <w:sz w:val="22"/>
           <w:szCs w:val="22"/>
         </w:rPr>
-        <w:t xml:space="preserve"> for part 2.</w:t>
+        <w:t xml:space="preserve"> files</w:t>
+      </w:r>
+      <w:r>
+        <w:rPr>
+          <w:rFonts w:cs="Arial"/>
+          <w:sz w:val="22"/>
+          <w:szCs w:val="22"/>
+        </w:rPr>
+        <w:t xml:space="preserve"> </w:t>
+      </w:r>
+      <w:r>
+        <w:rPr>
+          <w:rFonts w:cs="Arial"/>
+          <w:sz w:val="22"/>
+          <w:szCs w:val="22"/>
+        </w:rPr>
+        <w:t>(</w:t>
+      </w:r>
+      <w:r>
+        <w:rPr>
+          <w:rFonts w:cs="Arial"/>
+          <w:sz w:val="22"/>
+          <w:szCs w:val="22"/>
+        </w:rPr>
+        <w:t xml:space="preserve">2 </w:t>
+      </w:r>
+      <w:r>
+        <w:rPr>
+          <w:rFonts w:cs="Arial"/>
+          <w:sz w:val="22"/>
+          <w:szCs w:val="22"/>
+        </w:rPr>
+        <w:t xml:space="preserve">html and </w:t>
+      </w:r>
+      <w:r>
+        <w:rPr>
+          <w:rFonts w:cs="Arial"/>
+          <w:sz w:val="22"/>
+          <w:szCs w:val="22"/>
+        </w:rPr>
+        <w:t xml:space="preserve">2 </w:t>
+      </w:r>
+      <w:proofErr w:type="spellStart"/>
+      <w:r>
+        <w:rPr>
+          <w:rFonts w:cs="Arial"/>
+          <w:sz w:val="22"/>
+          <w:szCs w:val="22"/>
+        </w:rPr>
+        <w:t>j</w:t>
+      </w:r>
+      <w:r>
+        <w:rPr>
+          <w:rFonts w:cs="Arial"/>
+          <w:sz w:val="22"/>
+          <w:szCs w:val="22"/>
+        </w:rPr>
+        <w:t>s</w:t>
+      </w:r>
+      <w:proofErr w:type="spellEnd"/>
+      <w:r>
+        <w:rPr>
+          <w:rFonts w:cs="Arial"/>
+          <w:sz w:val="22"/>
+          <w:szCs w:val="22"/>
+        </w:rPr>
+        <w:t xml:space="preserve">) </w:t>
+      </w:r>
+      <w:r>
+        <w:rPr>
+          <w:rFonts w:cs="Arial"/>
+          <w:sz w:val="22"/>
+          <w:szCs w:val="22"/>
+        </w:rPr>
+        <w:t>for part 2.</w:t>
       </w:r>
     </w:p>
     <w:p>
@@ -2070,35 +2161,26 @@
           <w:sz w:val="22"/>
           <w:szCs w:val="22"/>
         </w:rPr>
-        <w:t xml:space="preserve"> your lab partner wi</w:t>
-      </w:r>
-      <w:bookmarkStart w:id="0" w:name="_GoBack"/>
+        <w:t xml:space="preserve"> your lab partner with the </w:t>
+      </w:r>
+      <w:r>
+        <w:rPr>
+          <w:rFonts w:cs="Arial"/>
+          <w:sz w:val="22"/>
+          <w:szCs w:val="22"/>
+          <w:u w:val="single"/>
+        </w:rPr>
+        <w:t>“Prod” column filled in by you</w:t>
+      </w:r>
+      <w:r>
+        <w:rPr>
+          <w:rFonts w:cs="Arial"/>
+          <w:sz w:val="22"/>
+          <w:szCs w:val="22"/>
+        </w:rPr>
+        <w:t>.</w:t>
+      </w:r>
       <w:bookmarkEnd w:id="0"/>
-      <w:r>
-        <w:rPr>
-          <w:rFonts w:cs="Arial"/>
-          <w:sz w:val="22"/>
-          <w:szCs w:val="22"/>
-        </w:rPr>
-        <w:t xml:space="preserve">th the </w:t>
-      </w:r>
-      <w:r>
-        <w:rPr>
-          <w:rFonts w:cs="Arial"/>
-          <w:sz w:val="22"/>
-          <w:szCs w:val="22"/>
-          <w:u w:val="single"/>
-        </w:rPr>
-        <w:t>“Prod” column filled in by you</w:t>
-      </w:r>
-      <w:r>
-        <w:rPr>
-          <w:rFonts w:cs="Arial"/>
-          <w:sz w:val="22"/>
-          <w:szCs w:val="22"/>
-        </w:rPr>
-        <w:t>.</w:t>
-      </w:r>
     </w:p>
     <w:sectPr>
       <w:type w:val="continuous"/>
@@ -6983,7 +7065,7 @@
 </file>
 
 <file path=customXml/itemProps1.xml><?xml version="1.0" encoding="utf-8"?>
-<ds:datastoreItem xmlns:ds="http://schemas.openxmlformats.org/officeDocument/2006/customXml" ds:itemID="{EBA682A0-0853-E24D-A4C5-88F16016896F}">
+<ds:datastoreItem xmlns:ds="http://schemas.openxmlformats.org/officeDocument/2006/customXml" ds:itemID="{B0089297-35E0-7F4B-B6C2-6D18239A9DC3}">
   <ds:schemaRefs>
     <ds:schemaRef ds:uri="http://schemas.openxmlformats.org/officeDocument/2006/bibliography"/>
   </ds:schemaRefs>

</xml_diff>